<commit_message>
Added more admin related stuff
</commit_message>
<xml_diff>
--- a/Pointers for client meeting.docx
+++ b/Pointers for client meeting.docx
@@ -99,6 +99,35 @@
     <w:p>
       <w:pPr>
         <w:pStyle w:val="ListParagraph"/>
+        <w:numPr>
+          <w:ilvl w:val="0"/>
+          <w:numId w:val="1"/>
+        </w:numPr>
+        <w:rPr>
+          <w:rFonts w:ascii="Verdana" w:hAnsi="Verdana"/>
+          <w:sz w:val="24"/>
+        </w:rPr>
+      </w:pPr>
+      <w:r>
+        <w:rPr>
+          <w:rFonts w:ascii="Verdana" w:hAnsi="Verdana"/>
+          <w:sz w:val="24"/>
+        </w:rPr>
+        <w:t>Deciding on file extension for saving flowchart projects</w:t>
+      </w:r>
+    </w:p>
+    <w:p>
+      <w:pPr>
+        <w:pStyle w:val="ListParagraph"/>
+        <w:rPr>
+          <w:rFonts w:ascii="Verdana" w:hAnsi="Verdana"/>
+          <w:sz w:val="24"/>
+        </w:rPr>
+      </w:pPr>
+    </w:p>
+    <w:p>
+      <w:pPr>
+        <w:pStyle w:val="ListParagraph"/>
         <w:rPr>
           <w:rFonts w:ascii="Verdana" w:hAnsi="Verdana"/>
           <w:sz w:val="24"/>
@@ -108,6 +137,12 @@
     <w:sectPr>
       <w:pgSz w:w="12240" w:h="15840"/>
       <w:pgMar w:top="1440" w:right="1440" w:bottom="1440" w:left="1440" w:header="720" w:footer="720" w:gutter="0"/>
+      <w:pgBorders w:offsetFrom="page">
+        <w:top w:val="single" w:sz="8" w:space="24" w:color="auto"/>
+        <w:left w:val="single" w:sz="8" w:space="24" w:color="auto"/>
+        <w:bottom w:val="single" w:sz="8" w:space="24" w:color="auto"/>
+        <w:right w:val="single" w:sz="8" w:space="24" w:color="auto"/>
+      </w:pgBorders>
       <w:cols w:space="720"/>
       <w:docGrid w:linePitch="360"/>
     </w:sectPr>

</xml_diff>

<commit_message>
Updated GUI and pointers for today's meeting
</commit_message>
<xml_diff>
--- a/Pointers for client meeting.docx
+++ b/Pointers for client meeting.docx
@@ -14,6 +14,14 @@
       </w:r>
       <w:r>
         <w:tab/>
+      </w:r>
+    </w:p>
+    <w:p>
+      <w:pPr>
+        <w:pStyle w:val="Heading1"/>
+      </w:pPr>
+      <w:r>
+        <w:t>Meeting Date: 03 July 2015</w:t>
       </w:r>
     </w:p>
     <w:p>
@@ -118,7 +126,287 @@
     </w:p>
     <w:p>
       <w:pPr>
+        <w:pStyle w:val="Heading1"/>
+      </w:pPr>
+      <w:r>
+        <w:t>Meeting Date: 08 July 2015</w:t>
+      </w:r>
+    </w:p>
+    <w:p>
+      <w:pPr>
         <w:pStyle w:val="ListParagraph"/>
+        <w:numPr>
+          <w:ilvl w:val="0"/>
+          <w:numId w:val="6"/>
+        </w:numPr>
+        <w:rPr>
+          <w:rFonts w:ascii="Verdana" w:hAnsi="Verdana"/>
+          <w:sz w:val="24"/>
+        </w:rPr>
+      </w:pPr>
+      <w:r>
+        <w:rPr>
+          <w:rFonts w:ascii="Verdana" w:hAnsi="Verdana"/>
+          <w:sz w:val="24"/>
+        </w:rPr>
+        <w:t>Possible</w:t>
+      </w:r>
+      <w:r>
+        <w:rPr>
+          <w:rFonts w:ascii="Verdana" w:hAnsi="Verdana"/>
+          <w:sz w:val="24"/>
+        </w:rPr>
+        <w:t xml:space="preserve"> data structures  </w:t>
+      </w:r>
+    </w:p>
+    <w:p>
+      <w:pPr>
+        <w:pStyle w:val="ListParagraph"/>
+        <w:numPr>
+          <w:ilvl w:val="0"/>
+          <w:numId w:val="8"/>
+        </w:numPr>
+        <w:rPr>
+          <w:rFonts w:ascii="Verdana" w:hAnsi="Verdana"/>
+          <w:sz w:val="24"/>
+        </w:rPr>
+      </w:pPr>
+      <w:r>
+        <w:rPr>
+          <w:rFonts w:ascii="Verdana" w:hAnsi="Verdana"/>
+          <w:sz w:val="24"/>
+        </w:rPr>
+        <w:t xml:space="preserve">Graph – List of components </w:t>
+      </w:r>
+    </w:p>
+    <w:p>
+      <w:pPr>
+        <w:pStyle w:val="ListParagraph"/>
+        <w:numPr>
+          <w:ilvl w:val="0"/>
+          <w:numId w:val="8"/>
+        </w:numPr>
+        <w:rPr>
+          <w:rFonts w:ascii="Verdana" w:hAnsi="Verdana"/>
+          <w:sz w:val="24"/>
+        </w:rPr>
+      </w:pPr>
+      <w:r>
+        <w:rPr>
+          <w:rFonts w:ascii="Verdana" w:hAnsi="Verdana"/>
+          <w:sz w:val="24"/>
+        </w:rPr>
+        <w:t>List – List of errors</w:t>
+      </w:r>
+    </w:p>
+    <w:p>
+      <w:pPr>
+        <w:pStyle w:val="ListParagraph"/>
+        <w:numPr>
+          <w:ilvl w:val="0"/>
+          <w:numId w:val="8"/>
+        </w:numPr>
+        <w:rPr>
+          <w:rFonts w:ascii="Verdana" w:hAnsi="Verdana"/>
+          <w:sz w:val="24"/>
+        </w:rPr>
+      </w:pPr>
+      <w:r>
+        <w:rPr>
+          <w:rFonts w:ascii="Verdana" w:hAnsi="Verdana"/>
+          <w:sz w:val="24"/>
+        </w:rPr>
+        <w:t>Component - Node</w:t>
+      </w:r>
+    </w:p>
+    <w:p>
+      <w:pPr>
+        <w:pStyle w:val="ListParagraph"/>
+        <w:rPr>
+          <w:rFonts w:ascii="Verdana" w:hAnsi="Verdana"/>
+          <w:sz w:val="24"/>
+        </w:rPr>
+      </w:pPr>
+    </w:p>
+    <w:p>
+      <w:pPr>
+        <w:pStyle w:val="ListParagraph"/>
+        <w:numPr>
+          <w:ilvl w:val="0"/>
+          <w:numId w:val="6"/>
+        </w:numPr>
+        <w:rPr>
+          <w:rFonts w:ascii="Verdana" w:hAnsi="Verdana"/>
+          <w:sz w:val="24"/>
+        </w:rPr>
+      </w:pPr>
+      <w:r>
+        <w:rPr>
+          <w:rFonts w:ascii="Verdana" w:hAnsi="Verdana"/>
+          <w:sz w:val="24"/>
+        </w:rPr>
+        <w:t xml:space="preserve">Possible </w:t>
+      </w:r>
+      <w:r>
+        <w:rPr>
+          <w:rFonts w:ascii="Verdana" w:hAnsi="Verdana"/>
+          <w:sz w:val="24"/>
+        </w:rPr>
+        <w:t>Classes/ Packages</w:t>
+      </w:r>
+    </w:p>
+    <w:p>
+      <w:pPr>
+        <w:pStyle w:val="ListParagraph"/>
+        <w:numPr>
+          <w:ilvl w:val="0"/>
+          <w:numId w:val="7"/>
+        </w:numPr>
+        <w:ind w:left="720" w:firstLine="0"/>
+        <w:rPr>
+          <w:rFonts w:ascii="Verdana" w:hAnsi="Verdana"/>
+          <w:sz w:val="24"/>
+        </w:rPr>
+      </w:pPr>
+      <w:r>
+        <w:rPr>
+          <w:rFonts w:ascii="Verdana" w:hAnsi="Verdana"/>
+          <w:sz w:val="24"/>
+        </w:rPr>
+        <w:t>Project – Contains the actual flowchart</w:t>
+      </w:r>
+    </w:p>
+    <w:p>
+      <w:pPr>
+        <w:pStyle w:val="ListParagraph"/>
+        <w:numPr>
+          <w:ilvl w:val="0"/>
+          <w:numId w:val="7"/>
+        </w:numPr>
+        <w:ind w:left="720" w:firstLine="0"/>
+        <w:rPr>
+          <w:rFonts w:ascii="Verdana" w:hAnsi="Verdana"/>
+          <w:sz w:val="24"/>
+        </w:rPr>
+      </w:pPr>
+      <w:r>
+        <w:rPr>
+          <w:rFonts w:ascii="Verdana" w:hAnsi="Verdana"/>
+          <w:sz w:val="24"/>
+        </w:rPr>
+        <w:t>Flowchart – Contains a list of all the components that make up the actual flowchart and the relationship between them</w:t>
+      </w:r>
+    </w:p>
+    <w:p>
+      <w:pPr>
+        <w:pStyle w:val="ListParagraph"/>
+        <w:numPr>
+          <w:ilvl w:val="0"/>
+          <w:numId w:val="7"/>
+        </w:numPr>
+        <w:ind w:left="720" w:firstLine="0"/>
+        <w:rPr>
+          <w:rFonts w:ascii="Verdana" w:hAnsi="Verdana"/>
+          <w:sz w:val="24"/>
+        </w:rPr>
+      </w:pPr>
+      <w:r>
+        <w:rPr>
+          <w:rFonts w:ascii="Verdana" w:hAnsi="Verdana"/>
+          <w:sz w:val="24"/>
+        </w:rPr>
+        <w:t>Component – Gives the properties of an instance of each component that may be added to flowchart</w:t>
+      </w:r>
+    </w:p>
+    <w:p>
+      <w:pPr>
+        <w:pStyle w:val="ListParagraph"/>
+        <w:numPr>
+          <w:ilvl w:val="0"/>
+          <w:numId w:val="7"/>
+        </w:numPr>
+        <w:ind w:left="720" w:firstLine="0"/>
+        <w:rPr>
+          <w:rFonts w:ascii="Verdana" w:hAnsi="Verdana"/>
+          <w:sz w:val="24"/>
+        </w:rPr>
+      </w:pPr>
+      <w:r>
+        <w:rPr>
+          <w:rFonts w:ascii="Verdana" w:hAnsi="Verdana"/>
+          <w:sz w:val="24"/>
+        </w:rPr>
+        <w:t>Canvas – Provides a platform to create flowchart and manipulate the components</w:t>
+      </w:r>
+    </w:p>
+    <w:p>
+      <w:pPr>
+        <w:pStyle w:val="ListParagraph"/>
+        <w:numPr>
+          <w:ilvl w:val="0"/>
+          <w:numId w:val="7"/>
+        </w:numPr>
+        <w:ind w:left="720" w:firstLine="0"/>
+        <w:rPr>
+          <w:rFonts w:ascii="Verdana" w:hAnsi="Verdana"/>
+          <w:sz w:val="24"/>
+        </w:rPr>
+      </w:pPr>
+      <w:r>
+        <w:rPr>
+          <w:rFonts w:ascii="Verdana" w:hAnsi="Verdana"/>
+          <w:sz w:val="24"/>
+        </w:rPr>
+        <w:t>GUI</w:t>
+      </w:r>
+    </w:p>
+    <w:p>
+      <w:pPr>
+        <w:pStyle w:val="ListParagraph"/>
+        <w:numPr>
+          <w:ilvl w:val="0"/>
+          <w:numId w:val="7"/>
+        </w:numPr>
+        <w:ind w:left="720" w:firstLine="0"/>
+        <w:rPr>
+          <w:rFonts w:ascii="Verdana" w:hAnsi="Verdana"/>
+          <w:sz w:val="24"/>
+        </w:rPr>
+      </w:pPr>
+      <w:r>
+        <w:rPr>
+          <w:rFonts w:ascii="Verdana" w:hAnsi="Verdana"/>
+          <w:sz w:val="24"/>
+        </w:rPr>
+        <w:t>Simulation</w:t>
+      </w:r>
+      <w:r>
+        <w:rPr>
+          <w:rFonts w:ascii="Verdana" w:hAnsi="Verdana"/>
+          <w:sz w:val="24"/>
+        </w:rPr>
+        <w:t xml:space="preserve"> – Gets an existing </w:t>
+      </w:r>
+      <w:proofErr w:type="gramStart"/>
+      <w:r>
+        <w:rPr>
+          <w:rFonts w:ascii="Verdana" w:hAnsi="Verdana"/>
+          <w:sz w:val="24"/>
+        </w:rPr>
+        <w:t>flowchart ,</w:t>
+      </w:r>
+      <w:proofErr w:type="gramEnd"/>
+      <w:r>
+        <w:rPr>
+          <w:rFonts w:ascii="Verdana" w:hAnsi="Verdana"/>
+          <w:sz w:val="24"/>
+        </w:rPr>
+        <w:t xml:space="preserve"> the desired speed and type of simulation and runs a simulation based on those parameters.</w:t>
+      </w:r>
+    </w:p>
+    <w:p>
+      <w:pPr>
+        <w:ind w:left="720"/>
         <w:rPr>
           <w:rFonts w:ascii="Verdana" w:hAnsi="Verdana"/>
           <w:sz w:val="24"/>
@@ -265,8 +553,820 @@
       </w:rPr>
     </w:lvl>
   </w:abstractNum>
+  <w:abstractNum w:abstractNumId="1">
+    <w:nsid w:val="2D8E4A1D"/>
+    <w:multiLevelType w:val="hybridMultilevel"/>
+    <w:tmpl w:val="3A02ED54"/>
+    <w:lvl w:ilvl="0" w:tplc="04090001">
+      <w:start w:val="1"/>
+      <w:numFmt w:val="bullet"/>
+      <w:lvlText w:val=""/>
+      <w:lvlJc w:val="left"/>
+      <w:pPr>
+        <w:ind w:left="720" w:hanging="360"/>
+      </w:pPr>
+      <w:rPr>
+        <w:rFonts w:ascii="Symbol" w:hAnsi="Symbol" w:hint="default"/>
+      </w:rPr>
+    </w:lvl>
+    <w:lvl w:ilvl="1" w:tplc="04090003">
+      <w:start w:val="1"/>
+      <w:numFmt w:val="bullet"/>
+      <w:lvlText w:val="o"/>
+      <w:lvlJc w:val="left"/>
+      <w:pPr>
+        <w:ind w:left="1440" w:hanging="360"/>
+      </w:pPr>
+      <w:rPr>
+        <w:rFonts w:ascii="Courier New" w:hAnsi="Courier New" w:cs="Courier New" w:hint="default"/>
+      </w:rPr>
+    </w:lvl>
+    <w:lvl w:ilvl="2" w:tplc="04090005" w:tentative="1">
+      <w:start w:val="1"/>
+      <w:numFmt w:val="bullet"/>
+      <w:lvlText w:val=""/>
+      <w:lvlJc w:val="left"/>
+      <w:pPr>
+        <w:ind w:left="2160" w:hanging="360"/>
+      </w:pPr>
+      <w:rPr>
+        <w:rFonts w:ascii="Wingdings" w:hAnsi="Wingdings" w:hint="default"/>
+      </w:rPr>
+    </w:lvl>
+    <w:lvl w:ilvl="3" w:tplc="04090001" w:tentative="1">
+      <w:start w:val="1"/>
+      <w:numFmt w:val="bullet"/>
+      <w:lvlText w:val=""/>
+      <w:lvlJc w:val="left"/>
+      <w:pPr>
+        <w:ind w:left="2880" w:hanging="360"/>
+      </w:pPr>
+      <w:rPr>
+        <w:rFonts w:ascii="Symbol" w:hAnsi="Symbol" w:hint="default"/>
+      </w:rPr>
+    </w:lvl>
+    <w:lvl w:ilvl="4" w:tplc="04090003" w:tentative="1">
+      <w:start w:val="1"/>
+      <w:numFmt w:val="bullet"/>
+      <w:lvlText w:val="o"/>
+      <w:lvlJc w:val="left"/>
+      <w:pPr>
+        <w:ind w:left="3600" w:hanging="360"/>
+      </w:pPr>
+      <w:rPr>
+        <w:rFonts w:ascii="Courier New" w:hAnsi="Courier New" w:cs="Courier New" w:hint="default"/>
+      </w:rPr>
+    </w:lvl>
+    <w:lvl w:ilvl="5" w:tplc="04090005" w:tentative="1">
+      <w:start w:val="1"/>
+      <w:numFmt w:val="bullet"/>
+      <w:lvlText w:val=""/>
+      <w:lvlJc w:val="left"/>
+      <w:pPr>
+        <w:ind w:left="4320" w:hanging="360"/>
+      </w:pPr>
+      <w:rPr>
+        <w:rFonts w:ascii="Wingdings" w:hAnsi="Wingdings" w:hint="default"/>
+      </w:rPr>
+    </w:lvl>
+    <w:lvl w:ilvl="6" w:tplc="04090001" w:tentative="1">
+      <w:start w:val="1"/>
+      <w:numFmt w:val="bullet"/>
+      <w:lvlText w:val=""/>
+      <w:lvlJc w:val="left"/>
+      <w:pPr>
+        <w:ind w:left="5040" w:hanging="360"/>
+      </w:pPr>
+      <w:rPr>
+        <w:rFonts w:ascii="Symbol" w:hAnsi="Symbol" w:hint="default"/>
+      </w:rPr>
+    </w:lvl>
+    <w:lvl w:ilvl="7" w:tplc="04090003" w:tentative="1">
+      <w:start w:val="1"/>
+      <w:numFmt w:val="bullet"/>
+      <w:lvlText w:val="o"/>
+      <w:lvlJc w:val="left"/>
+      <w:pPr>
+        <w:ind w:left="5760" w:hanging="360"/>
+      </w:pPr>
+      <w:rPr>
+        <w:rFonts w:ascii="Courier New" w:hAnsi="Courier New" w:cs="Courier New" w:hint="default"/>
+      </w:rPr>
+    </w:lvl>
+    <w:lvl w:ilvl="8" w:tplc="04090005" w:tentative="1">
+      <w:start w:val="1"/>
+      <w:numFmt w:val="bullet"/>
+      <w:lvlText w:val=""/>
+      <w:lvlJc w:val="left"/>
+      <w:pPr>
+        <w:ind w:left="6480" w:hanging="360"/>
+      </w:pPr>
+      <w:rPr>
+        <w:rFonts w:ascii="Wingdings" w:hAnsi="Wingdings" w:hint="default"/>
+      </w:rPr>
+    </w:lvl>
+  </w:abstractNum>
+  <w:abstractNum w:abstractNumId="2">
+    <w:nsid w:val="35356043"/>
+    <w:multiLevelType w:val="hybridMultilevel"/>
+    <w:tmpl w:val="83DE4BF4"/>
+    <w:lvl w:ilvl="0" w:tplc="04090001">
+      <w:start w:val="1"/>
+      <w:numFmt w:val="bullet"/>
+      <w:lvlText w:val=""/>
+      <w:lvlJc w:val="left"/>
+      <w:pPr>
+        <w:ind w:left="1440" w:hanging="360"/>
+      </w:pPr>
+      <w:rPr>
+        <w:rFonts w:ascii="Symbol" w:hAnsi="Symbol" w:hint="default"/>
+      </w:rPr>
+    </w:lvl>
+    <w:lvl w:ilvl="1" w:tplc="04090003" w:tentative="1">
+      <w:start w:val="1"/>
+      <w:numFmt w:val="bullet"/>
+      <w:lvlText w:val="o"/>
+      <w:lvlJc w:val="left"/>
+      <w:pPr>
+        <w:ind w:left="2160" w:hanging="360"/>
+      </w:pPr>
+      <w:rPr>
+        <w:rFonts w:ascii="Courier New" w:hAnsi="Courier New" w:cs="Courier New" w:hint="default"/>
+      </w:rPr>
+    </w:lvl>
+    <w:lvl w:ilvl="2" w:tplc="04090005" w:tentative="1">
+      <w:start w:val="1"/>
+      <w:numFmt w:val="bullet"/>
+      <w:lvlText w:val=""/>
+      <w:lvlJc w:val="left"/>
+      <w:pPr>
+        <w:ind w:left="2880" w:hanging="360"/>
+      </w:pPr>
+      <w:rPr>
+        <w:rFonts w:ascii="Wingdings" w:hAnsi="Wingdings" w:hint="default"/>
+      </w:rPr>
+    </w:lvl>
+    <w:lvl w:ilvl="3" w:tplc="04090001" w:tentative="1">
+      <w:start w:val="1"/>
+      <w:numFmt w:val="bullet"/>
+      <w:lvlText w:val=""/>
+      <w:lvlJc w:val="left"/>
+      <w:pPr>
+        <w:ind w:left="3600" w:hanging="360"/>
+      </w:pPr>
+      <w:rPr>
+        <w:rFonts w:ascii="Symbol" w:hAnsi="Symbol" w:hint="default"/>
+      </w:rPr>
+    </w:lvl>
+    <w:lvl w:ilvl="4" w:tplc="04090003" w:tentative="1">
+      <w:start w:val="1"/>
+      <w:numFmt w:val="bullet"/>
+      <w:lvlText w:val="o"/>
+      <w:lvlJc w:val="left"/>
+      <w:pPr>
+        <w:ind w:left="4320" w:hanging="360"/>
+      </w:pPr>
+      <w:rPr>
+        <w:rFonts w:ascii="Courier New" w:hAnsi="Courier New" w:cs="Courier New" w:hint="default"/>
+      </w:rPr>
+    </w:lvl>
+    <w:lvl w:ilvl="5" w:tplc="04090005" w:tentative="1">
+      <w:start w:val="1"/>
+      <w:numFmt w:val="bullet"/>
+      <w:lvlText w:val=""/>
+      <w:lvlJc w:val="left"/>
+      <w:pPr>
+        <w:ind w:left="5040" w:hanging="360"/>
+      </w:pPr>
+      <w:rPr>
+        <w:rFonts w:ascii="Wingdings" w:hAnsi="Wingdings" w:hint="default"/>
+      </w:rPr>
+    </w:lvl>
+    <w:lvl w:ilvl="6" w:tplc="04090001" w:tentative="1">
+      <w:start w:val="1"/>
+      <w:numFmt w:val="bullet"/>
+      <w:lvlText w:val=""/>
+      <w:lvlJc w:val="left"/>
+      <w:pPr>
+        <w:ind w:left="5760" w:hanging="360"/>
+      </w:pPr>
+      <w:rPr>
+        <w:rFonts w:ascii="Symbol" w:hAnsi="Symbol" w:hint="default"/>
+      </w:rPr>
+    </w:lvl>
+    <w:lvl w:ilvl="7" w:tplc="04090003" w:tentative="1">
+      <w:start w:val="1"/>
+      <w:numFmt w:val="bullet"/>
+      <w:lvlText w:val="o"/>
+      <w:lvlJc w:val="left"/>
+      <w:pPr>
+        <w:ind w:left="6480" w:hanging="360"/>
+      </w:pPr>
+      <w:rPr>
+        <w:rFonts w:ascii="Courier New" w:hAnsi="Courier New" w:cs="Courier New" w:hint="default"/>
+      </w:rPr>
+    </w:lvl>
+    <w:lvl w:ilvl="8" w:tplc="04090005" w:tentative="1">
+      <w:start w:val="1"/>
+      <w:numFmt w:val="bullet"/>
+      <w:lvlText w:val=""/>
+      <w:lvlJc w:val="left"/>
+      <w:pPr>
+        <w:ind w:left="7200" w:hanging="360"/>
+      </w:pPr>
+      <w:rPr>
+        <w:rFonts w:ascii="Wingdings" w:hAnsi="Wingdings" w:hint="default"/>
+      </w:rPr>
+    </w:lvl>
+  </w:abstractNum>
+  <w:abstractNum w:abstractNumId="3">
+    <w:nsid w:val="45B4463F"/>
+    <w:multiLevelType w:val="hybridMultilevel"/>
+    <w:tmpl w:val="4FB8A34E"/>
+    <w:lvl w:ilvl="0" w:tplc="0409000D">
+      <w:start w:val="1"/>
+      <w:numFmt w:val="bullet"/>
+      <w:lvlText w:val=""/>
+      <w:lvlJc w:val="left"/>
+      <w:pPr>
+        <w:ind w:left="2880" w:hanging="360"/>
+      </w:pPr>
+      <w:rPr>
+        <w:rFonts w:ascii="Wingdings" w:hAnsi="Wingdings" w:hint="default"/>
+      </w:rPr>
+    </w:lvl>
+    <w:lvl w:ilvl="1" w:tplc="04090003" w:tentative="1">
+      <w:start w:val="1"/>
+      <w:numFmt w:val="bullet"/>
+      <w:lvlText w:val="o"/>
+      <w:lvlJc w:val="left"/>
+      <w:pPr>
+        <w:ind w:left="3600" w:hanging="360"/>
+      </w:pPr>
+      <w:rPr>
+        <w:rFonts w:ascii="Courier New" w:hAnsi="Courier New" w:cs="Courier New" w:hint="default"/>
+      </w:rPr>
+    </w:lvl>
+    <w:lvl w:ilvl="2" w:tplc="04090005" w:tentative="1">
+      <w:start w:val="1"/>
+      <w:numFmt w:val="bullet"/>
+      <w:lvlText w:val=""/>
+      <w:lvlJc w:val="left"/>
+      <w:pPr>
+        <w:ind w:left="4320" w:hanging="360"/>
+      </w:pPr>
+      <w:rPr>
+        <w:rFonts w:ascii="Wingdings" w:hAnsi="Wingdings" w:hint="default"/>
+      </w:rPr>
+    </w:lvl>
+    <w:lvl w:ilvl="3" w:tplc="04090001" w:tentative="1">
+      <w:start w:val="1"/>
+      <w:numFmt w:val="bullet"/>
+      <w:lvlText w:val=""/>
+      <w:lvlJc w:val="left"/>
+      <w:pPr>
+        <w:ind w:left="5040" w:hanging="360"/>
+      </w:pPr>
+      <w:rPr>
+        <w:rFonts w:ascii="Symbol" w:hAnsi="Symbol" w:hint="default"/>
+      </w:rPr>
+    </w:lvl>
+    <w:lvl w:ilvl="4" w:tplc="04090003" w:tentative="1">
+      <w:start w:val="1"/>
+      <w:numFmt w:val="bullet"/>
+      <w:lvlText w:val="o"/>
+      <w:lvlJc w:val="left"/>
+      <w:pPr>
+        <w:ind w:left="5760" w:hanging="360"/>
+      </w:pPr>
+      <w:rPr>
+        <w:rFonts w:ascii="Courier New" w:hAnsi="Courier New" w:cs="Courier New" w:hint="default"/>
+      </w:rPr>
+    </w:lvl>
+    <w:lvl w:ilvl="5" w:tplc="04090005" w:tentative="1">
+      <w:start w:val="1"/>
+      <w:numFmt w:val="bullet"/>
+      <w:lvlText w:val=""/>
+      <w:lvlJc w:val="left"/>
+      <w:pPr>
+        <w:ind w:left="6480" w:hanging="360"/>
+      </w:pPr>
+      <w:rPr>
+        <w:rFonts w:ascii="Wingdings" w:hAnsi="Wingdings" w:hint="default"/>
+      </w:rPr>
+    </w:lvl>
+    <w:lvl w:ilvl="6" w:tplc="04090001" w:tentative="1">
+      <w:start w:val="1"/>
+      <w:numFmt w:val="bullet"/>
+      <w:lvlText w:val=""/>
+      <w:lvlJc w:val="left"/>
+      <w:pPr>
+        <w:ind w:left="7200" w:hanging="360"/>
+      </w:pPr>
+      <w:rPr>
+        <w:rFonts w:ascii="Symbol" w:hAnsi="Symbol" w:hint="default"/>
+      </w:rPr>
+    </w:lvl>
+    <w:lvl w:ilvl="7" w:tplc="04090003" w:tentative="1">
+      <w:start w:val="1"/>
+      <w:numFmt w:val="bullet"/>
+      <w:lvlText w:val="o"/>
+      <w:lvlJc w:val="left"/>
+      <w:pPr>
+        <w:ind w:left="7920" w:hanging="360"/>
+      </w:pPr>
+      <w:rPr>
+        <w:rFonts w:ascii="Courier New" w:hAnsi="Courier New" w:cs="Courier New" w:hint="default"/>
+      </w:rPr>
+    </w:lvl>
+    <w:lvl w:ilvl="8" w:tplc="04090005" w:tentative="1">
+      <w:start w:val="1"/>
+      <w:numFmt w:val="bullet"/>
+      <w:lvlText w:val=""/>
+      <w:lvlJc w:val="left"/>
+      <w:pPr>
+        <w:ind w:left="8640" w:hanging="360"/>
+      </w:pPr>
+      <w:rPr>
+        <w:rFonts w:ascii="Wingdings" w:hAnsi="Wingdings" w:hint="default"/>
+      </w:rPr>
+    </w:lvl>
+  </w:abstractNum>
+  <w:abstractNum w:abstractNumId="4">
+    <w:nsid w:val="4B9608FF"/>
+    <w:multiLevelType w:val="hybridMultilevel"/>
+    <w:tmpl w:val="AEBA8DD8"/>
+    <w:lvl w:ilvl="0" w:tplc="04090001">
+      <w:start w:val="1"/>
+      <w:numFmt w:val="bullet"/>
+      <w:lvlText w:val=""/>
+      <w:lvlJc w:val="left"/>
+      <w:pPr>
+        <w:ind w:left="720" w:hanging="360"/>
+      </w:pPr>
+      <w:rPr>
+        <w:rFonts w:ascii="Symbol" w:hAnsi="Symbol" w:hint="default"/>
+      </w:rPr>
+    </w:lvl>
+    <w:lvl w:ilvl="1" w:tplc="04090003" w:tentative="1">
+      <w:start w:val="1"/>
+      <w:numFmt w:val="bullet"/>
+      <w:lvlText w:val="o"/>
+      <w:lvlJc w:val="left"/>
+      <w:pPr>
+        <w:ind w:left="1440" w:hanging="360"/>
+      </w:pPr>
+      <w:rPr>
+        <w:rFonts w:ascii="Courier New" w:hAnsi="Courier New" w:cs="Courier New" w:hint="default"/>
+      </w:rPr>
+    </w:lvl>
+    <w:lvl w:ilvl="2" w:tplc="04090005" w:tentative="1">
+      <w:start w:val="1"/>
+      <w:numFmt w:val="bullet"/>
+      <w:lvlText w:val=""/>
+      <w:lvlJc w:val="left"/>
+      <w:pPr>
+        <w:ind w:left="2160" w:hanging="360"/>
+      </w:pPr>
+      <w:rPr>
+        <w:rFonts w:ascii="Wingdings" w:hAnsi="Wingdings" w:hint="default"/>
+      </w:rPr>
+    </w:lvl>
+    <w:lvl w:ilvl="3" w:tplc="04090001" w:tentative="1">
+      <w:start w:val="1"/>
+      <w:numFmt w:val="bullet"/>
+      <w:lvlText w:val=""/>
+      <w:lvlJc w:val="left"/>
+      <w:pPr>
+        <w:ind w:left="2880" w:hanging="360"/>
+      </w:pPr>
+      <w:rPr>
+        <w:rFonts w:ascii="Symbol" w:hAnsi="Symbol" w:hint="default"/>
+      </w:rPr>
+    </w:lvl>
+    <w:lvl w:ilvl="4" w:tplc="04090003" w:tentative="1">
+      <w:start w:val="1"/>
+      <w:numFmt w:val="bullet"/>
+      <w:lvlText w:val="o"/>
+      <w:lvlJc w:val="left"/>
+      <w:pPr>
+        <w:ind w:left="3600" w:hanging="360"/>
+      </w:pPr>
+      <w:rPr>
+        <w:rFonts w:ascii="Courier New" w:hAnsi="Courier New" w:cs="Courier New" w:hint="default"/>
+      </w:rPr>
+    </w:lvl>
+    <w:lvl w:ilvl="5" w:tplc="04090005" w:tentative="1">
+      <w:start w:val="1"/>
+      <w:numFmt w:val="bullet"/>
+      <w:lvlText w:val=""/>
+      <w:lvlJc w:val="left"/>
+      <w:pPr>
+        <w:ind w:left="4320" w:hanging="360"/>
+      </w:pPr>
+      <w:rPr>
+        <w:rFonts w:ascii="Wingdings" w:hAnsi="Wingdings" w:hint="default"/>
+      </w:rPr>
+    </w:lvl>
+    <w:lvl w:ilvl="6" w:tplc="04090001" w:tentative="1">
+      <w:start w:val="1"/>
+      <w:numFmt w:val="bullet"/>
+      <w:lvlText w:val=""/>
+      <w:lvlJc w:val="left"/>
+      <w:pPr>
+        <w:ind w:left="5040" w:hanging="360"/>
+      </w:pPr>
+      <w:rPr>
+        <w:rFonts w:ascii="Symbol" w:hAnsi="Symbol" w:hint="default"/>
+      </w:rPr>
+    </w:lvl>
+    <w:lvl w:ilvl="7" w:tplc="04090003" w:tentative="1">
+      <w:start w:val="1"/>
+      <w:numFmt w:val="bullet"/>
+      <w:lvlText w:val="o"/>
+      <w:lvlJc w:val="left"/>
+      <w:pPr>
+        <w:ind w:left="5760" w:hanging="360"/>
+      </w:pPr>
+      <w:rPr>
+        <w:rFonts w:ascii="Courier New" w:hAnsi="Courier New" w:cs="Courier New" w:hint="default"/>
+      </w:rPr>
+    </w:lvl>
+    <w:lvl w:ilvl="8" w:tplc="04090005" w:tentative="1">
+      <w:start w:val="1"/>
+      <w:numFmt w:val="bullet"/>
+      <w:lvlText w:val=""/>
+      <w:lvlJc w:val="left"/>
+      <w:pPr>
+        <w:ind w:left="6480" w:hanging="360"/>
+      </w:pPr>
+      <w:rPr>
+        <w:rFonts w:ascii="Wingdings" w:hAnsi="Wingdings" w:hint="default"/>
+      </w:rPr>
+    </w:lvl>
+  </w:abstractNum>
+  <w:abstractNum w:abstractNumId="5">
+    <w:nsid w:val="556963ED"/>
+    <w:multiLevelType w:val="hybridMultilevel"/>
+    <w:tmpl w:val="A47E2034"/>
+    <w:lvl w:ilvl="0" w:tplc="04090001">
+      <w:start w:val="1"/>
+      <w:numFmt w:val="bullet"/>
+      <w:lvlText w:val=""/>
+      <w:lvlJc w:val="left"/>
+      <w:pPr>
+        <w:ind w:left="720" w:hanging="360"/>
+      </w:pPr>
+      <w:rPr>
+        <w:rFonts w:ascii="Symbol" w:hAnsi="Symbol" w:hint="default"/>
+      </w:rPr>
+    </w:lvl>
+    <w:lvl w:ilvl="1" w:tplc="04090003" w:tentative="1">
+      <w:start w:val="1"/>
+      <w:numFmt w:val="bullet"/>
+      <w:lvlText w:val="o"/>
+      <w:lvlJc w:val="left"/>
+      <w:pPr>
+        <w:ind w:left="1440" w:hanging="360"/>
+      </w:pPr>
+      <w:rPr>
+        <w:rFonts w:ascii="Courier New" w:hAnsi="Courier New" w:cs="Courier New" w:hint="default"/>
+      </w:rPr>
+    </w:lvl>
+    <w:lvl w:ilvl="2" w:tplc="04090005" w:tentative="1">
+      <w:start w:val="1"/>
+      <w:numFmt w:val="bullet"/>
+      <w:lvlText w:val=""/>
+      <w:lvlJc w:val="left"/>
+      <w:pPr>
+        <w:ind w:left="2160" w:hanging="360"/>
+      </w:pPr>
+      <w:rPr>
+        <w:rFonts w:ascii="Wingdings" w:hAnsi="Wingdings" w:hint="default"/>
+      </w:rPr>
+    </w:lvl>
+    <w:lvl w:ilvl="3" w:tplc="04090001" w:tentative="1">
+      <w:start w:val="1"/>
+      <w:numFmt w:val="bullet"/>
+      <w:lvlText w:val=""/>
+      <w:lvlJc w:val="left"/>
+      <w:pPr>
+        <w:ind w:left="2880" w:hanging="360"/>
+      </w:pPr>
+      <w:rPr>
+        <w:rFonts w:ascii="Symbol" w:hAnsi="Symbol" w:hint="default"/>
+      </w:rPr>
+    </w:lvl>
+    <w:lvl w:ilvl="4" w:tplc="04090003" w:tentative="1">
+      <w:start w:val="1"/>
+      <w:numFmt w:val="bullet"/>
+      <w:lvlText w:val="o"/>
+      <w:lvlJc w:val="left"/>
+      <w:pPr>
+        <w:ind w:left="3600" w:hanging="360"/>
+      </w:pPr>
+      <w:rPr>
+        <w:rFonts w:ascii="Courier New" w:hAnsi="Courier New" w:cs="Courier New" w:hint="default"/>
+      </w:rPr>
+    </w:lvl>
+    <w:lvl w:ilvl="5" w:tplc="04090005" w:tentative="1">
+      <w:start w:val="1"/>
+      <w:numFmt w:val="bullet"/>
+      <w:lvlText w:val=""/>
+      <w:lvlJc w:val="left"/>
+      <w:pPr>
+        <w:ind w:left="4320" w:hanging="360"/>
+      </w:pPr>
+      <w:rPr>
+        <w:rFonts w:ascii="Wingdings" w:hAnsi="Wingdings" w:hint="default"/>
+      </w:rPr>
+    </w:lvl>
+    <w:lvl w:ilvl="6" w:tplc="04090001" w:tentative="1">
+      <w:start w:val="1"/>
+      <w:numFmt w:val="bullet"/>
+      <w:lvlText w:val=""/>
+      <w:lvlJc w:val="left"/>
+      <w:pPr>
+        <w:ind w:left="5040" w:hanging="360"/>
+      </w:pPr>
+      <w:rPr>
+        <w:rFonts w:ascii="Symbol" w:hAnsi="Symbol" w:hint="default"/>
+      </w:rPr>
+    </w:lvl>
+    <w:lvl w:ilvl="7" w:tplc="04090003" w:tentative="1">
+      <w:start w:val="1"/>
+      <w:numFmt w:val="bullet"/>
+      <w:lvlText w:val="o"/>
+      <w:lvlJc w:val="left"/>
+      <w:pPr>
+        <w:ind w:left="5760" w:hanging="360"/>
+      </w:pPr>
+      <w:rPr>
+        <w:rFonts w:ascii="Courier New" w:hAnsi="Courier New" w:cs="Courier New" w:hint="default"/>
+      </w:rPr>
+    </w:lvl>
+    <w:lvl w:ilvl="8" w:tplc="04090005" w:tentative="1">
+      <w:start w:val="1"/>
+      <w:numFmt w:val="bullet"/>
+      <w:lvlText w:val=""/>
+      <w:lvlJc w:val="left"/>
+      <w:pPr>
+        <w:ind w:left="6480" w:hanging="360"/>
+      </w:pPr>
+      <w:rPr>
+        <w:rFonts w:ascii="Wingdings" w:hAnsi="Wingdings" w:hint="default"/>
+      </w:rPr>
+    </w:lvl>
+  </w:abstractNum>
+  <w:abstractNum w:abstractNumId="6">
+    <w:nsid w:val="6CC22D2E"/>
+    <w:multiLevelType w:val="hybridMultilevel"/>
+    <w:tmpl w:val="F2AC78C6"/>
+    <w:lvl w:ilvl="0" w:tplc="0409000D">
+      <w:start w:val="1"/>
+      <w:numFmt w:val="bullet"/>
+      <w:lvlText w:val=""/>
+      <w:lvlJc w:val="left"/>
+      <w:pPr>
+        <w:ind w:left="1440" w:hanging="360"/>
+      </w:pPr>
+      <w:rPr>
+        <w:rFonts w:ascii="Wingdings" w:hAnsi="Wingdings" w:hint="default"/>
+      </w:rPr>
+    </w:lvl>
+    <w:lvl w:ilvl="1" w:tplc="04090003" w:tentative="1">
+      <w:start w:val="1"/>
+      <w:numFmt w:val="bullet"/>
+      <w:lvlText w:val="o"/>
+      <w:lvlJc w:val="left"/>
+      <w:pPr>
+        <w:ind w:left="2160" w:hanging="360"/>
+      </w:pPr>
+      <w:rPr>
+        <w:rFonts w:ascii="Courier New" w:hAnsi="Courier New" w:cs="Courier New" w:hint="default"/>
+      </w:rPr>
+    </w:lvl>
+    <w:lvl w:ilvl="2" w:tplc="04090005" w:tentative="1">
+      <w:start w:val="1"/>
+      <w:numFmt w:val="bullet"/>
+      <w:lvlText w:val=""/>
+      <w:lvlJc w:val="left"/>
+      <w:pPr>
+        <w:ind w:left="2880" w:hanging="360"/>
+      </w:pPr>
+      <w:rPr>
+        <w:rFonts w:ascii="Wingdings" w:hAnsi="Wingdings" w:hint="default"/>
+      </w:rPr>
+    </w:lvl>
+    <w:lvl w:ilvl="3" w:tplc="04090001" w:tentative="1">
+      <w:start w:val="1"/>
+      <w:numFmt w:val="bullet"/>
+      <w:lvlText w:val=""/>
+      <w:lvlJc w:val="left"/>
+      <w:pPr>
+        <w:ind w:left="3600" w:hanging="360"/>
+      </w:pPr>
+      <w:rPr>
+        <w:rFonts w:ascii="Symbol" w:hAnsi="Symbol" w:hint="default"/>
+      </w:rPr>
+    </w:lvl>
+    <w:lvl w:ilvl="4" w:tplc="04090003" w:tentative="1">
+      <w:start w:val="1"/>
+      <w:numFmt w:val="bullet"/>
+      <w:lvlText w:val="o"/>
+      <w:lvlJc w:val="left"/>
+      <w:pPr>
+        <w:ind w:left="4320" w:hanging="360"/>
+      </w:pPr>
+      <w:rPr>
+        <w:rFonts w:ascii="Courier New" w:hAnsi="Courier New" w:cs="Courier New" w:hint="default"/>
+      </w:rPr>
+    </w:lvl>
+    <w:lvl w:ilvl="5" w:tplc="04090005" w:tentative="1">
+      <w:start w:val="1"/>
+      <w:numFmt w:val="bullet"/>
+      <w:lvlText w:val=""/>
+      <w:lvlJc w:val="left"/>
+      <w:pPr>
+        <w:ind w:left="5040" w:hanging="360"/>
+      </w:pPr>
+      <w:rPr>
+        <w:rFonts w:ascii="Wingdings" w:hAnsi="Wingdings" w:hint="default"/>
+      </w:rPr>
+    </w:lvl>
+    <w:lvl w:ilvl="6" w:tplc="04090001" w:tentative="1">
+      <w:start w:val="1"/>
+      <w:numFmt w:val="bullet"/>
+      <w:lvlText w:val=""/>
+      <w:lvlJc w:val="left"/>
+      <w:pPr>
+        <w:ind w:left="5760" w:hanging="360"/>
+      </w:pPr>
+      <w:rPr>
+        <w:rFonts w:ascii="Symbol" w:hAnsi="Symbol" w:hint="default"/>
+      </w:rPr>
+    </w:lvl>
+    <w:lvl w:ilvl="7" w:tplc="04090003" w:tentative="1">
+      <w:start w:val="1"/>
+      <w:numFmt w:val="bullet"/>
+      <w:lvlText w:val="o"/>
+      <w:lvlJc w:val="left"/>
+      <w:pPr>
+        <w:ind w:left="6480" w:hanging="360"/>
+      </w:pPr>
+      <w:rPr>
+        <w:rFonts w:ascii="Courier New" w:hAnsi="Courier New" w:cs="Courier New" w:hint="default"/>
+      </w:rPr>
+    </w:lvl>
+    <w:lvl w:ilvl="8" w:tplc="04090005" w:tentative="1">
+      <w:start w:val="1"/>
+      <w:numFmt w:val="bullet"/>
+      <w:lvlText w:val=""/>
+      <w:lvlJc w:val="left"/>
+      <w:pPr>
+        <w:ind w:left="7200" w:hanging="360"/>
+      </w:pPr>
+      <w:rPr>
+        <w:rFonts w:ascii="Wingdings" w:hAnsi="Wingdings" w:hint="default"/>
+      </w:rPr>
+    </w:lvl>
+  </w:abstractNum>
+  <w:abstractNum w:abstractNumId="7">
+    <w:nsid w:val="78A108AF"/>
+    <w:multiLevelType w:val="hybridMultilevel"/>
+    <w:tmpl w:val="BA90E0F0"/>
+    <w:lvl w:ilvl="0" w:tplc="04090001">
+      <w:start w:val="1"/>
+      <w:numFmt w:val="bullet"/>
+      <w:lvlText w:val=""/>
+      <w:lvlJc w:val="left"/>
+      <w:pPr>
+        <w:ind w:left="720" w:hanging="360"/>
+      </w:pPr>
+      <w:rPr>
+        <w:rFonts w:ascii="Symbol" w:hAnsi="Symbol" w:hint="default"/>
+      </w:rPr>
+    </w:lvl>
+    <w:lvl w:ilvl="1" w:tplc="04090003" w:tentative="1">
+      <w:start w:val="1"/>
+      <w:numFmt w:val="bullet"/>
+      <w:lvlText w:val="o"/>
+      <w:lvlJc w:val="left"/>
+      <w:pPr>
+        <w:ind w:left="1440" w:hanging="360"/>
+      </w:pPr>
+      <w:rPr>
+        <w:rFonts w:ascii="Courier New" w:hAnsi="Courier New" w:cs="Courier New" w:hint="default"/>
+      </w:rPr>
+    </w:lvl>
+    <w:lvl w:ilvl="2" w:tplc="04090005" w:tentative="1">
+      <w:start w:val="1"/>
+      <w:numFmt w:val="bullet"/>
+      <w:lvlText w:val=""/>
+      <w:lvlJc w:val="left"/>
+      <w:pPr>
+        <w:ind w:left="2160" w:hanging="360"/>
+      </w:pPr>
+      <w:rPr>
+        <w:rFonts w:ascii="Wingdings" w:hAnsi="Wingdings" w:hint="default"/>
+      </w:rPr>
+    </w:lvl>
+    <w:lvl w:ilvl="3" w:tplc="04090001" w:tentative="1">
+      <w:start w:val="1"/>
+      <w:numFmt w:val="bullet"/>
+      <w:lvlText w:val=""/>
+      <w:lvlJc w:val="left"/>
+      <w:pPr>
+        <w:ind w:left="2880" w:hanging="360"/>
+      </w:pPr>
+      <w:rPr>
+        <w:rFonts w:ascii="Symbol" w:hAnsi="Symbol" w:hint="default"/>
+      </w:rPr>
+    </w:lvl>
+    <w:lvl w:ilvl="4" w:tplc="04090003" w:tentative="1">
+      <w:start w:val="1"/>
+      <w:numFmt w:val="bullet"/>
+      <w:lvlText w:val="o"/>
+      <w:lvlJc w:val="left"/>
+      <w:pPr>
+        <w:ind w:left="3600" w:hanging="360"/>
+      </w:pPr>
+      <w:rPr>
+        <w:rFonts w:ascii="Courier New" w:hAnsi="Courier New" w:cs="Courier New" w:hint="default"/>
+      </w:rPr>
+    </w:lvl>
+    <w:lvl w:ilvl="5" w:tplc="04090005" w:tentative="1">
+      <w:start w:val="1"/>
+      <w:numFmt w:val="bullet"/>
+      <w:lvlText w:val=""/>
+      <w:lvlJc w:val="left"/>
+      <w:pPr>
+        <w:ind w:left="4320" w:hanging="360"/>
+      </w:pPr>
+      <w:rPr>
+        <w:rFonts w:ascii="Wingdings" w:hAnsi="Wingdings" w:hint="default"/>
+      </w:rPr>
+    </w:lvl>
+    <w:lvl w:ilvl="6" w:tplc="04090001" w:tentative="1">
+      <w:start w:val="1"/>
+      <w:numFmt w:val="bullet"/>
+      <w:lvlText w:val=""/>
+      <w:lvlJc w:val="left"/>
+      <w:pPr>
+        <w:ind w:left="5040" w:hanging="360"/>
+      </w:pPr>
+      <w:rPr>
+        <w:rFonts w:ascii="Symbol" w:hAnsi="Symbol" w:hint="default"/>
+      </w:rPr>
+    </w:lvl>
+    <w:lvl w:ilvl="7" w:tplc="04090003" w:tentative="1">
+      <w:start w:val="1"/>
+      <w:numFmt w:val="bullet"/>
+      <w:lvlText w:val="o"/>
+      <w:lvlJc w:val="left"/>
+      <w:pPr>
+        <w:ind w:left="5760" w:hanging="360"/>
+      </w:pPr>
+      <w:rPr>
+        <w:rFonts w:ascii="Courier New" w:hAnsi="Courier New" w:cs="Courier New" w:hint="default"/>
+      </w:rPr>
+    </w:lvl>
+    <w:lvl w:ilvl="8" w:tplc="04090005" w:tentative="1">
+      <w:start w:val="1"/>
+      <w:numFmt w:val="bullet"/>
+      <w:lvlText w:val=""/>
+      <w:lvlJc w:val="left"/>
+      <w:pPr>
+        <w:ind w:left="6480" w:hanging="360"/>
+      </w:pPr>
+      <w:rPr>
+        <w:rFonts w:ascii="Wingdings" w:hAnsi="Wingdings" w:hint="default"/>
+      </w:rPr>
+    </w:lvl>
+  </w:abstractNum>
   <w:num w:numId="1">
     <w:abstractNumId w:val="0"/>
+  </w:num>
+  <w:num w:numId="2">
+    <w:abstractNumId w:val="7"/>
+  </w:num>
+  <w:num w:numId="3">
+    <w:abstractNumId w:val="2"/>
+  </w:num>
+  <w:num w:numId="4">
+    <w:abstractNumId w:val="4"/>
+  </w:num>
+  <w:num w:numId="5">
+    <w:abstractNumId w:val="5"/>
+  </w:num>
+  <w:num w:numId="6">
+    <w:abstractNumId w:val="1"/>
+  </w:num>
+  <w:num w:numId="7">
+    <w:abstractNumId w:val="3"/>
+  </w:num>
+  <w:num w:numId="8">
+    <w:abstractNumId w:val="6"/>
   </w:num>
 </w:numbering>
 </file>
@@ -432,6 +1532,29 @@
     <w:qFormat/>
     <w:rsid w:val="009F1622"/>
   </w:style>
+  <w:style w:type="paragraph" w:styleId="Heading1">
+    <w:name w:val="heading 1"/>
+    <w:basedOn w:val="Normal"/>
+    <w:next w:val="Normal"/>
+    <w:link w:val="Heading1Char"/>
+    <w:uiPriority w:val="9"/>
+    <w:qFormat/>
+    <w:rsid w:val="00DA7D0E"/>
+    <w:pPr>
+      <w:keepNext/>
+      <w:keepLines/>
+      <w:spacing w:before="480" w:after="0"/>
+      <w:outlineLvl w:val="0"/>
+    </w:pPr>
+    <w:rPr>
+      <w:rFonts w:asciiTheme="majorHAnsi" w:eastAsiaTheme="majorEastAsia" w:hAnsiTheme="majorHAnsi" w:cstheme="majorBidi"/>
+      <w:b/>
+      <w:bCs/>
+      <w:color w:val="365F91" w:themeColor="accent1" w:themeShade="BF"/>
+      <w:sz w:val="28"/>
+      <w:szCs w:val="28"/>
+    </w:rPr>
+  </w:style>
   <w:style w:type="character" w:default="1" w:styleId="DefaultParagraphFont">
     <w:name w:val="Default Paragraph Font"/>
     <w:uiPriority w:val="1"/>
@@ -509,6 +1632,21 @@
       <w:ind w:left="720"/>
       <w:contextualSpacing/>
     </w:pPr>
+  </w:style>
+  <w:style w:type="character" w:customStyle="1" w:styleId="Heading1Char">
+    <w:name w:val="Heading 1 Char"/>
+    <w:basedOn w:val="DefaultParagraphFont"/>
+    <w:link w:val="Heading1"/>
+    <w:uiPriority w:val="9"/>
+    <w:rsid w:val="00DA7D0E"/>
+    <w:rPr>
+      <w:rFonts w:asciiTheme="majorHAnsi" w:eastAsiaTheme="majorEastAsia" w:hAnsiTheme="majorHAnsi" w:cstheme="majorBidi"/>
+      <w:b/>
+      <w:bCs/>
+      <w:color w:val="365F91" w:themeColor="accent1" w:themeShade="BF"/>
+      <w:sz w:val="28"/>
+      <w:szCs w:val="28"/>
+    </w:rPr>
   </w:style>
 </w:styles>
 </file>

</xml_diff>